<commit_message>
finished practice 5 for 144 and prelab for phys 2A
</commit_message>
<xml_diff>
--- a/CSCI 144/Project/Main 144 Project/144 StopLight Project/144 StopLight Project/Report.docx
+++ b/CSCI 144/Project/Main 144 Project/144 StopLight Project/144 StopLight Project/Report.docx
@@ -3,6 +3,14 @@
 <w:document xmlns:wpc="http://schemas.microsoft.com/office/word/2010/wordprocessingCanvas" xmlns:cx="http://schemas.microsoft.com/office/drawing/2014/chartex" xmlns:cx1="http://schemas.microsoft.com/office/drawing/2015/9/8/chartex" xmlns:cx2="http://schemas.microsoft.com/office/drawing/2015/10/21/chartex" xmlns:cx3="http://schemas.microsoft.com/office/drawing/2016/5/9/chartex" xmlns:cx4="http://schemas.microsoft.com/office/drawing/2016/5/10/chartex" xmlns:cx5="http://schemas.microsoft.com/office/drawing/2016/5/11/chartex" xmlns:cx6="http://schemas.microsoft.com/office/drawing/2016/5/12/chartex" xmlns:cx7="http://schemas.microsoft.com/office/drawing/2016/5/13/chartex" xmlns:cx8="http://schemas.microsoft.com/office/drawing/2016/5/14/chartex" xmlns:mc="http://schemas.openxmlformats.org/markup-compatibility/2006" xmlns:aink="http://schemas.microsoft.com/office/drawing/2016/ink" xmlns:am3d="http://schemas.microsoft.com/office/drawing/2017/model3d" xmlns:o="urn:schemas-microsoft-com:office:office" xmlns:r="http://schemas.openxmlformats.org/officeDocument/2006/relationships" xmlns:m="http://schemas.openxmlformats.org/officeDocument/2006/math" xmlns:v="urn:schemas-microsoft-com:vml" xmlns:wp14="http://schemas.microsoft.com/office/word/2010/wordprocessingDrawing" xmlns:wp="http://schemas.openxmlformats.org/drawingml/2006/wordprocessingDrawing" xmlns:w10="urn:schemas-microsoft-com:office:word" xmlns:w="http://schemas.openxmlformats.org/wordprocessingml/2006/main" xmlns:w14="http://schemas.microsoft.com/office/word/2010/wordml" xmlns:w15="http://schemas.microsoft.com/office/word/2012/wordml" xmlns:w16cid="http://schemas.microsoft.com/office/word/2016/wordml/cid" xmlns:w16se="http://schemas.microsoft.com/office/word/2015/wordml/symex" xmlns:wpg="http://schemas.microsoft.com/office/word/2010/wordprocessingGroup" xmlns:wpi="http://schemas.microsoft.com/office/word/2010/wordprocessingInk" xmlns:wne="http://schemas.microsoft.com/office/word/2006/wordml" xmlns:wps="http://schemas.microsoft.com/office/word/2010/wordprocessingShape" mc:Ignorable="w14 w15 w16se w16cid wp14">
   <w:body>
     <w:p>
+      <w:pPr>
+        <w:rPr>
+          <w:rFonts w:ascii="Helvetica" w:hAnsi="Helvetica" w:cs="Helvetica"/>
+          <w:color w:val="222D35"/>
+          <w:sz w:val="32"/>
+          <w:szCs w:val="32"/>
+        </w:rPr>
+      </w:pPr>
       <w:r>
         <w:rPr>
           <w:rFonts w:ascii="Helvetica" w:hAnsi="Helvetica" w:cs="Helvetica"/>
@@ -22,6 +30,56 @@
           <w:szCs w:val="32"/>
         </w:rPr>
         <w:t>: a max of 2-page brief description of the results (total time) on three sample inputs. You should briefly justify the result based on your observation and analysis. If you implement the bonus part, you should present and justify your result in the report too.</w:t>
+      </w:r>
+    </w:p>
+    <w:p>
+      <w:pPr>
+        <w:rPr>
+          <w:rFonts w:ascii="Helvetica" w:hAnsi="Helvetica" w:cs="Helvetica"/>
+          <w:color w:val="222D35"/>
+          <w:sz w:val="32"/>
+          <w:szCs w:val="32"/>
+        </w:rPr>
+      </w:pPr>
+    </w:p>
+    <w:p>
+      <w:pPr>
+        <w:rPr>
+          <w:rFonts w:ascii="Helvetica" w:hAnsi="Helvetica" w:cs="Helvetica"/>
+          <w:color w:val="222D35"/>
+          <w:sz w:val="32"/>
+          <w:szCs w:val="32"/>
+        </w:rPr>
+      </w:pPr>
+      <w:r>
+        <w:rPr>
+          <w:rFonts w:ascii="Helvetica" w:hAnsi="Helvetica" w:cs="Helvetica"/>
+          <w:color w:val="222D35"/>
+          <w:sz w:val="32"/>
+          <w:szCs w:val="32"/>
+        </w:rPr>
+        <w:t>The goal of the project is to create a multithreaded stop sign that reads in a file with key value pairs (Arrival Time, Direction) and creates a car object. A thread should then be created with the car and that thread should check if it’s able to go through the intersection safely, if so then it will be release and popped off the queue. If the thread is not able to go through the intersection safely then the thread will wait until it is safe.</w:t>
+      </w:r>
+    </w:p>
+    <w:p>
+      <w:pPr>
+        <w:rPr>
+          <w:rFonts w:ascii="Helvetica" w:hAnsi="Helvetica" w:cs="Helvetica"/>
+          <w:color w:val="222D35"/>
+          <w:sz w:val="32"/>
+          <w:szCs w:val="32"/>
+        </w:rPr>
+      </w:pPr>
+    </w:p>
+    <w:p>
+      <w:r>
+        <w:rPr>
+          <w:rFonts w:ascii="Helvetica" w:hAnsi="Helvetica" w:cs="Helvetica"/>
+          <w:color w:val="222D35"/>
+          <w:sz w:val="32"/>
+          <w:szCs w:val="32"/>
+        </w:rPr>
+        <w:t>The current time of the project is unknown because it doesn’t run due to some issue with the thread library.</w:t>
       </w:r>
       <w:bookmarkStart w:id="0" w:name="_GoBack"/>
       <w:bookmarkEnd w:id="0"/>

</xml_diff>